<commit_message>
More UI Changes and Testimonial Section
</commit_message>
<xml_diff>
--- a/CoverLetterDocs/CoverLetter-.docx
+++ b/CoverLetterDocs/CoverLetter-.docx
@@ -173,7 +173,7 @@
         <w:ind w:left="0" w:firstLine="0"/>
       </w:pPr>
       <w:r>
-        <w:t>08/28/2025</w:t>
+        <w:t>08/29/2025</w:t>
       </w:r>
     </w:p>
     <w:p>
@@ -200,7 +200,7 @@
         <w:ind w:left="-5"/>
       </w:pPr>
       <w:r>
-        <w:t>I am eager to apply for the position at your company. Although the job description provided is limited, I am confident that my skills and experience will make me a valuable addition to your team. I am adaptable and quick to learn new technologies, which will allow me to effectively contribute to your projects and goals.</w:t>
+        <w:t>I am writing to express my interest in the position you have available. Although the job title, company, and description were not specified, I am eager to contribute my skills and experience to your team and help achieve your organizational goals.</w:t>
       </w:r>
       <w:r>
         <w:br/>
@@ -209,7 +209,7 @@
         <w:br/>
       </w:r>
       <w:r>
-        <w:t>Throughout my career, I have worked with diverse teams and developed a strong foundation in problem-solving and project management. My ability to collaborate and communicate effectively ensures that I can integrate seamlessly into your organization and help achieve its objectives.</w:t>
+        <w:t>My background includes working with various technologies and adapting quickly to new environments. I am confident that my ability to learn rapidly and apply knowledge effectively will be an asset to your company.</w:t>
       </w:r>
       <w:r>
         <w:br/>
@@ -218,7 +218,7 @@
         <w:br/>
       </w:r>
       <w:r>
-        <w:t>I am particularly drawn to opportunities that allow me to grow and expand my technical expertise. I am excited about the possibility of working with your team to contribute to innovative solutions and make a meaningful impact. I am committed to delivering high-quality work consistently and efficiently.</w:t>
+        <w:t>I am particularly interested in roles that offer the opportunity to grow professionally and tackle challenging projects. I am enthusiastic about collaborating with colleagues to develop innovative solutions and improve existing processes.</w:t>
       </w:r>
       <w:r>
         <w:br/>
@@ -227,7 +227,7 @@
         <w:br/>
       </w:r>
       <w:r>
-        <w:t>I am confident that my dedication and work ethic will be an asset in accelerating your company’s success. I look forward to the opportunity to discuss how my background, skills, and enthusiasm align with your needs and how I can contribute to your future achievements.</w:t>
+        <w:t>Throughout my career, I have demonstrated strong communication skills and a commitment to delivering high-quality work. I am confident that these qualities will enable me to make a positive impact in your organization.</w:t>
       </w:r>
       <w:r>
         <w:br/>
@@ -236,7 +236,7 @@
         <w:br/>
       </w:r>
       <w:r>
-        <w:t>Thank you for considering my application. I am enthusiastic about the possibility of joining your team and contributing to your company’s ongoing success.</w:t>
+        <w:t>Thank you for considering my application. I look forward to the opportunity to discuss how my skills and experience align with your needs and contribute to your company's success.</w:t>
       </w:r>
     </w:p>
     <w:p>

</xml_diff>

<commit_message>
More UI and starting Navbar
</commit_message>
<xml_diff>
--- a/CoverLetterDocs/CoverLetter-.docx
+++ b/CoverLetterDocs/CoverLetter-.docx
@@ -200,7 +200,7 @@
         <w:ind w:left="-5"/>
       </w:pPr>
       <w:r>
-        <w:t>I am writing to express my interest in the position you have available. Although the job title, company, and description were not specified, I am eager to contribute my skills and experience to your team and help achieve your organizational goals.</w:t>
+        <w:t>I am excited to apply for the position at your company, where I hope to contribute my skills and enthusiasm. Although the job title and company details were unspecified, I am eager to bring my dedication and adaptability to any role presented.</w:t>
       </w:r>
       <w:r>
         <w:br/>
@@ -209,7 +209,7 @@
         <w:br/>
       </w:r>
       <w:r>
-        <w:t>My background includes working with various technologies and adapting quickly to new environments. I am confident that my ability to learn rapidly and apply knowledge effectively will be an asset to your company.</w:t>
+        <w:t>My background includes experience with various technologies and a commitment to continuous learning. I am confident that my ability to quickly grasp new concepts and technologies will allow me to effectively support your team's goals.</w:t>
       </w:r>
       <w:r>
         <w:br/>
@@ -218,7 +218,7 @@
         <w:br/>
       </w:r>
       <w:r>
-        <w:t>I am particularly interested in roles that offer the opportunity to grow professionally and tackle challenging projects. I am enthusiastic about collaborating with colleagues to develop innovative solutions and improve existing processes.</w:t>
+        <w:t>I thrive in collaborative environments and enjoy working with diverse teams to solve complex problems. I am particularly drawn to opportunities that challenge me and allow for professional growth.</w:t>
       </w:r>
       <w:r>
         <w:br/>
@@ -227,7 +227,7 @@
         <w:br/>
       </w:r>
       <w:r>
-        <w:t>Throughout my career, I have demonstrated strong communication skills and a commitment to delivering high-quality work. I am confident that these qualities will enable me to make a positive impact in your organization.</w:t>
+        <w:t>I welcome the chance to discuss how my skills and experiences could be a match for your needs. Please feel free to contact me at your convenience to arrange a conversation.</w:t>
       </w:r>
       <w:r>
         <w:br/>
@@ -236,7 +236,7 @@
         <w:br/>
       </w:r>
       <w:r>
-        <w:t>Thank you for considering my application. I look forward to the opportunity to discuss how my skills and experience align with your needs and contribute to your company's success.</w:t>
+        <w:t>Thank you for considering my application. I look forward to the possibility of contributing to your organization and am enthusiastic about the potential to grow together.</w:t>
       </w:r>
     </w:p>
     <w:p>

</xml_diff>